<commit_message>
Description of repository and code instructions
</commit_message>
<xml_diff>
--- a/ReamMe.docx
+++ b/ReamMe.docx
@@ -13,6 +13,8 @@
           <w:b/>
         </w:rPr>
       </w:pPr>
+      <w:bookmarkStart w:id="0" w:name="_GoBack"/>
+      <w:bookmarkEnd w:id="0"/>
       <w:r>
         <w:rPr>
           <w:rFonts w:asciiTheme="minorBidi" w:hAnsiTheme="minorBidi"/>
@@ -182,7 +184,17 @@
       </w:pPr>
     </w:p>
     <w:p>
-      <w:r>
+      <w:pPr>
+        <w:rPr>
+          <w:b/>
+          <w:bCs/>
+        </w:rPr>
+      </w:pPr>
+      <w:r>
+        <w:rPr>
+          <w:b/>
+          <w:bCs/>
+        </w:rPr>
         <w:t>The repository includes the following:</w:t>
       </w:r>
     </w:p>
@@ -207,15 +219,52 @@
         </w:numPr>
       </w:pPr>
       <w:r>
-        <w:t xml:space="preserve">A </w:t>
-      </w:r>
-      <w:proofErr w:type="spellStart"/>
-      <w:r>
-        <w:t>c++</w:t>
-      </w:r>
-      <w:proofErr w:type="spellEnd"/>
-      <w:r>
-        <w:t xml:space="preserve"> implementation of the network diffusion</w:t>
+        <w:t xml:space="preserve">A python script performing Diffuse2Direct from start to end and can be used for </w:t>
+      </w:r>
+    </w:p>
+    <w:p>
+      <w:pPr>
+        <w:pStyle w:val="ListParagraph"/>
+        <w:numPr>
+          <w:ilvl w:val="2"/>
+          <w:numId w:val="1"/>
+        </w:numPr>
+      </w:pPr>
+      <w:r>
+        <w:t xml:space="preserve"> S</w:t>
+      </w:r>
+      <w:r>
+        <w:t>mall networks or pathways</w:t>
+      </w:r>
+      <w:r>
+        <w:t xml:space="preserve"> with a single experiment</w:t>
+      </w:r>
+    </w:p>
+    <w:p>
+      <w:pPr>
+        <w:pStyle w:val="ListParagraph"/>
+        <w:numPr>
+          <w:ilvl w:val="2"/>
+          <w:numId w:val="1"/>
+        </w:numPr>
+      </w:pPr>
+      <w:r>
+        <w:t xml:space="preserve"> Large networks with multiple experiments. </w:t>
+      </w:r>
+    </w:p>
+    <w:p>
+      <w:pPr>
+        <w:pStyle w:val="ListParagraph"/>
+        <w:numPr>
+          <w:ilvl w:val="0"/>
+          <w:numId w:val="1"/>
+        </w:numPr>
+      </w:pPr>
+      <w:r>
+        <w:t>Example</w:t>
+      </w:r>
+      <w:r>
+        <w:t>s:</w:t>
       </w:r>
     </w:p>
     <w:p>
@@ -227,15 +276,94 @@
         </w:numPr>
       </w:pPr>
       <w:r>
-        <w:t xml:space="preserve">A python script used to read the output of the </w:t>
-      </w:r>
-      <w:proofErr w:type="spellStart"/>
-      <w:r>
-        <w:t>c++</w:t>
-      </w:r>
-      <w:proofErr w:type="spellEnd"/>
-      <w:r>
-        <w:t xml:space="preserve"> network diffusion</w:t>
+        <w:t>Small scale single experiments from KEGG</w:t>
+      </w:r>
+    </w:p>
+    <w:p>
+      <w:pPr>
+        <w:pStyle w:val="ListParagraph"/>
+        <w:ind w:left="360" w:firstLine="360"/>
+      </w:pPr>
+      <w:r>
+        <w:t>Input</w:t>
+      </w:r>
+      <w:r>
+        <w:t>:</w:t>
+      </w:r>
+    </w:p>
+    <w:p>
+      <w:pPr>
+        <w:pStyle w:val="ListParagraph"/>
+        <w:numPr>
+          <w:ilvl w:val="2"/>
+          <w:numId w:val="1"/>
+        </w:numPr>
+      </w:pPr>
+      <w:r>
+        <w:t xml:space="preserve"> A network file keg</w:t>
+      </w:r>
+      <w:r>
+        <w:t>g</w:t>
+      </w:r>
+      <w:r>
+        <w:t>.net</w:t>
+      </w:r>
+    </w:p>
+    <w:p>
+      <w:pPr>
+        <w:pStyle w:val="ListParagraph"/>
+        <w:numPr>
+          <w:ilvl w:val="2"/>
+          <w:numId w:val="1"/>
+        </w:numPr>
+      </w:pPr>
+      <w:r>
+        <w:t xml:space="preserve"> A sources file</w:t>
+      </w:r>
+    </w:p>
+    <w:p>
+      <w:pPr>
+        <w:pStyle w:val="ListParagraph"/>
+        <w:numPr>
+          <w:ilvl w:val="2"/>
+          <w:numId w:val="1"/>
+        </w:numPr>
+      </w:pPr>
+      <w:r>
+        <w:t>A terminals file</w:t>
+      </w:r>
+    </w:p>
+    <w:p>
+      <w:pPr>
+        <w:pStyle w:val="ListParagraph"/>
+        <w:ind w:left="792"/>
+      </w:pPr>
+      <w:r>
+        <w:t>Output</w:t>
+      </w:r>
+    </w:p>
+    <w:p>
+      <w:pPr>
+        <w:pStyle w:val="ListParagraph"/>
+        <w:numPr>
+          <w:ilvl w:val="2"/>
+          <w:numId w:val="1"/>
+        </w:numPr>
+      </w:pPr>
+      <w:r>
+        <w:t xml:space="preserve"> D2D scores</w:t>
+      </w:r>
+    </w:p>
+    <w:p>
+      <w:pPr>
+        <w:pStyle w:val="ListParagraph"/>
+        <w:numPr>
+          <w:ilvl w:val="2"/>
+          <w:numId w:val="1"/>
+        </w:numPr>
+      </w:pPr>
+      <w:r>
+        <w:t xml:space="preserve"> D2D scores distribution</w:t>
       </w:r>
     </w:p>
     <w:p>
@@ -247,28 +375,13 @@
         </w:numPr>
       </w:pPr>
       <w:r>
-        <w:t>A python script performing Diffuse2Direct from start to end and can be used for small networks or pathways</w:t>
-      </w:r>
-    </w:p>
-    <w:p>
-      <w:pPr>
-        <w:pStyle w:val="ListParagraph"/>
-        <w:numPr>
-          <w:ilvl w:val="0"/>
-          <w:numId w:val="1"/>
-        </w:numPr>
-      </w:pPr>
-      <w:r>
-        <w:t>Example</w:t>
-      </w:r>
-    </w:p>
-    <w:p>
-      <w:pPr>
-        <w:pStyle w:val="ListParagraph"/>
-        <w:numPr>
-          <w:ilvl w:val="1"/>
-          <w:numId w:val="1"/>
-        </w:numPr>
+        <w:t>Large scale networks with multiple experiments</w:t>
+      </w:r>
+    </w:p>
+    <w:p>
+      <w:pPr>
+        <w:pStyle w:val="ListParagraph"/>
+        <w:ind w:left="792"/>
       </w:pPr>
       <w:r>
         <w:t>Input</w:t>
@@ -283,7 +396,7 @@
         </w:numPr>
       </w:pPr>
       <w:r>
-        <w:t xml:space="preserve"> A network file keg.net</w:t>
+        <w:t xml:space="preserve"> A drug targets file</w:t>
       </w:r>
     </w:p>
     <w:p>
@@ -295,7 +408,15 @@
         </w:numPr>
       </w:pPr>
       <w:r>
-        <w:t xml:space="preserve"> A sources file</w:t>
+        <w:t xml:space="preserve"> A drug differentially expressed genes</w:t>
+      </w:r>
+    </w:p>
+    <w:p>
+      <w:pPr>
+        <w:pStyle w:val="ListParagraph"/>
+      </w:pPr>
+      <w:r>
+        <w:t>Output</w:t>
       </w:r>
     </w:p>
     <w:p>
@@ -307,10 +428,310 @@
         </w:numPr>
       </w:pPr>
       <w:r>
-        <w:t>A terminals file</w:t>
-      </w:r>
-      <w:bookmarkStart w:id="0" w:name="_GoBack"/>
-      <w:bookmarkEnd w:id="0"/>
+        <w:t xml:space="preserve"> Precision recall curves</w:t>
+      </w:r>
+    </w:p>
+    <w:p>
+      <w:pPr>
+        <w:rPr>
+          <w:b/>
+          <w:bCs/>
+        </w:rPr>
+      </w:pPr>
+      <w:r>
+        <w:rPr>
+          <w:b/>
+          <w:bCs/>
+        </w:rPr>
+        <w:t>To use:</w:t>
+      </w:r>
+    </w:p>
+    <w:p>
+      <w:r>
+        <w:t>Download the code and examples.</w:t>
+      </w:r>
+    </w:p>
+    <w:p>
+      <w:r>
+        <w:t>In the code you will need to decide and change:</w:t>
+      </w:r>
+    </w:p>
+    <w:p>
+      <w:pPr>
+        <w:pStyle w:val="ListParagraph"/>
+        <w:numPr>
+          <w:ilvl w:val="0"/>
+          <w:numId w:val="2"/>
+        </w:numPr>
+      </w:pPr>
+      <w:r>
+        <w:t>Input and output paths -match it to your paths</w:t>
+      </w:r>
+    </w:p>
+    <w:p>
+      <w:pPr>
+        <w:pStyle w:val="ListParagraph"/>
+        <w:numPr>
+          <w:ilvl w:val="0"/>
+          <w:numId w:val="2"/>
+        </w:numPr>
+      </w:pPr>
+      <w:r>
+        <w:t>For large networks the script will randomly choose 100 experiments so to minimize running time. To faithfully orient a network it is recommended to use all available experiments.</w:t>
+      </w:r>
+    </w:p>
+    <w:p>
+      <w:pPr>
+        <w:pStyle w:val="ListParagraph"/>
+        <w:numPr>
+          <w:ilvl w:val="0"/>
+          <w:numId w:val="2"/>
+        </w:numPr>
+      </w:pPr>
+      <w:r>
+        <w:t xml:space="preserve">Choose a balancing parameter C for the classifier. In the paper we </w:t>
+      </w:r>
+      <w:r>
+        <w:t xml:space="preserve">used L1 regularization where the value of the regularization balancing parameter was chosen via a nested 3-fold cross-validation in the range of </w:t>
+      </w:r>
+      <w:r>
+        <w:t xml:space="preserve"> </w:t>
+      </w:r>
+      <m:oMath>
+        <m:sSup>
+          <m:sSupPr>
+            <m:ctrlPr>
+              <w:rPr>
+                <w:rFonts w:ascii="Cambria Math" w:hAnsi="Cambria Math"/>
+                <w:i/>
+              </w:rPr>
+            </m:ctrlPr>
+          </m:sSupPr>
+          <m:e>
+            <m:r>
+              <w:rPr>
+                <w:rFonts w:ascii="Cambria Math" w:hAnsi="Cambria Math"/>
+              </w:rPr>
+              <m:t>10</m:t>
+            </m:r>
+          </m:e>
+          <m:sup>
+            <m:r>
+              <w:rPr>
+                <w:rFonts w:ascii="Cambria Math" w:hAnsi="Cambria Math"/>
+              </w:rPr>
+              <m:t>-4</m:t>
+            </m:r>
+          </m:sup>
+        </m:sSup>
+      </m:oMath>
+      <w:r>
+        <w:t xml:space="preserve"> to</w:t>
+      </w:r>
+      <w:r>
+        <w:t xml:space="preserve"> </w:t>
+      </w:r>
+      <m:oMath>
+        <m:sSup>
+          <m:sSupPr>
+            <m:ctrlPr>
+              <w:rPr>
+                <w:rFonts w:ascii="Cambria Math" w:hAnsi="Cambria Math"/>
+                <w:i/>
+              </w:rPr>
+            </m:ctrlPr>
+          </m:sSupPr>
+          <m:e>
+            <m:r>
+              <w:rPr>
+                <w:rFonts w:ascii="Cambria Math" w:hAnsi="Cambria Math"/>
+              </w:rPr>
+              <m:t>10</m:t>
+            </m:r>
+          </m:e>
+          <m:sup>
+            <m:r>
+              <w:rPr>
+                <w:rFonts w:ascii="Cambria Math" w:hAnsi="Cambria Math"/>
+              </w:rPr>
+              <m:t>4</m:t>
+            </m:r>
+          </m:sup>
+        </m:sSup>
+      </m:oMath>
+      <w:r>
+        <w:t>.</w:t>
+      </w:r>
+    </w:p>
+    <w:p>
+      <w:pPr>
+        <w:rPr>
+          <w:b/>
+          <w:bCs/>
+        </w:rPr>
+      </w:pPr>
+      <w:r>
+        <w:rPr>
+          <w:b/>
+          <w:bCs/>
+        </w:rPr>
+        <w:t>Files format:</w:t>
+      </w:r>
+    </w:p>
+    <w:p>
+      <w:pPr>
+        <w:rPr>
+          <w:u w:val="single"/>
+        </w:rPr>
+      </w:pPr>
+      <w:r>
+        <w:rPr>
+          <w:u w:val="single"/>
+        </w:rPr>
+        <w:lastRenderedPageBreak/>
+        <w:t>Network file</w:t>
+      </w:r>
+    </w:p>
+    <w:p>
+      <w:r>
+        <w:t xml:space="preserve">Columns: Gene1, Gene2, confidence, </w:t>
+      </w:r>
+      <w:proofErr w:type="spellStart"/>
+      <w:r>
+        <w:t>is_interaction_directed</w:t>
+      </w:r>
+      <w:proofErr w:type="spellEnd"/>
+      <w:r>
+        <w:t xml:space="preserve">, </w:t>
+      </w:r>
+      <w:proofErr w:type="spellStart"/>
+      <w:r>
+        <w:t>interaction_type</w:t>
+      </w:r>
+      <w:proofErr w:type="spellEnd"/>
+    </w:p>
+    <w:p>
+      <w:r>
+        <w:t>(tab delimited)</w:t>
+      </w:r>
+    </w:p>
+    <w:p>
+      <w:r>
+        <w:t xml:space="preserve">The information in column </w:t>
+      </w:r>
+      <w:proofErr w:type="spellStart"/>
+      <w:r>
+        <w:t>is_interaction_directed</w:t>
+      </w:r>
+      <w:proofErr w:type="spellEnd"/>
+      <w:r>
+        <w:t xml:space="preserve"> is not used </w:t>
+      </w:r>
+      <w:r>
+        <w:t>in the script</w:t>
+      </w:r>
+      <w:r>
+        <w:t>, however the code can be extended to diffuse while considering directed interactions in the network, as described in the SI.</w:t>
+      </w:r>
+    </w:p>
+    <w:p>
+      <w:proofErr w:type="spellStart"/>
+      <w:r>
+        <w:t>interaction_type</w:t>
+      </w:r>
+      <w:proofErr w:type="spellEnd"/>
+      <w:r>
+        <w:t>: start with TRUE for known directions, FALSE for their opposite direction and UNDIRECTED for interaction that</w:t>
+      </w:r>
+      <w:r>
+        <w:t xml:space="preserve"> </w:t>
+      </w:r>
+      <w:r>
+        <w:t>do not possess a direction</w:t>
+      </w:r>
+      <w:r>
+        <w:t>. A</w:t>
+      </w:r>
+      <w:r>
+        <w:t>ny other type refers to interaction with unknown directionality</w:t>
+      </w:r>
+      <w:r>
+        <w:t>.</w:t>
+      </w:r>
+    </w:p>
+    <w:p/>
+    <w:p>
+      <w:pPr>
+        <w:rPr>
+          <w:u w:val="single"/>
+        </w:rPr>
+      </w:pPr>
+      <w:r>
+        <w:rPr>
+          <w:u w:val="single"/>
+        </w:rPr>
+        <w:t>Sources file</w:t>
+      </w:r>
+    </w:p>
+    <w:p>
+      <w:r>
+        <w:t xml:space="preserve">Columns: </w:t>
+      </w:r>
+      <w:r>
+        <w:t>Experiment, source</w:t>
+      </w:r>
+    </w:p>
+    <w:p>
+      <w:r>
+        <w:t>(tab delimited)</w:t>
+      </w:r>
+    </w:p>
+    <w:p>
+      <w:r>
+        <w:t xml:space="preserve">For example, an experiment can be a drug and a source will be a drug target. </w:t>
+      </w:r>
+    </w:p>
+    <w:p>
+      <w:r>
+        <w:t>An experiment can have multiple sources.</w:t>
+      </w:r>
+    </w:p>
+    <w:p/>
+    <w:p>
+      <w:pPr>
+        <w:rPr>
+          <w:u w:val="single"/>
+        </w:rPr>
+      </w:pPr>
+      <w:r>
+        <w:rPr>
+          <w:u w:val="single"/>
+        </w:rPr>
+        <w:t>Terminals file</w:t>
+      </w:r>
+    </w:p>
+    <w:p>
+      <w:r>
+        <w:t xml:space="preserve">Columns: </w:t>
+      </w:r>
+      <w:r>
+        <w:t>Experiment, terminal</w:t>
+      </w:r>
+    </w:p>
+    <w:p>
+      <w:r>
+        <w:t>(tab delimited)</w:t>
+      </w:r>
+    </w:p>
+    <w:p>
+      <w:r>
+        <w:t xml:space="preserve">For example, an experiment can be a drug and a terminal will be a gene which was observed to change its expression in response to the drug. </w:t>
+      </w:r>
+    </w:p>
+    <w:p>
+      <w:r>
+        <w:t>An experiment can have multiple terminals.</w:t>
+      </w:r>
     </w:p>
     <w:p/>
     <w:sectPr>
@@ -326,6 +747,184 @@
 <file path=word/numbering.xml><?xml version="1.0" encoding="utf-8"?>
 <w:numbering xmlns:wpc="http://schemas.microsoft.com/office/word/2010/wordprocessingCanvas" xmlns:cx="http://schemas.microsoft.com/office/drawing/2014/chartex" xmlns:cx1="http://schemas.microsoft.com/office/drawing/2015/9/8/chartex" xmlns:cx2="http://schemas.microsoft.com/office/drawing/2015/10/21/chartex" xmlns:cx3="http://schemas.microsoft.com/office/drawing/2016/5/9/chartex" xmlns:cx4="http://schemas.microsoft.com/office/drawing/2016/5/10/chartex" xmlns:cx5="http://schemas.microsoft.com/office/drawing/2016/5/11/chartex" xmlns:cx6="http://schemas.microsoft.com/office/drawing/2016/5/12/chartex" xmlns:cx7="http://schemas.microsoft.com/office/drawing/2016/5/13/chartex" xmlns:cx8="http://schemas.microsoft.com/office/drawing/2016/5/14/chartex" xmlns:mc="http://schemas.openxmlformats.org/markup-compatibility/2006" xmlns:aink="http://schemas.microsoft.com/office/drawing/2016/ink" xmlns:am3d="http://schemas.microsoft.com/office/drawing/2017/model3d" xmlns:o="urn:schemas-microsoft-com:office:office" xmlns:r="http://schemas.openxmlformats.org/officeDocument/2006/relationships" xmlns:m="http://schemas.openxmlformats.org/officeDocument/2006/math" xmlns:v="urn:schemas-microsoft-com:vml" xmlns:wp14="http://schemas.microsoft.com/office/word/2010/wordprocessingDrawing" xmlns:wp="http://schemas.openxmlformats.org/drawingml/2006/wordprocessingDrawing" xmlns:w10="urn:schemas-microsoft-com:office:word" xmlns:w="http://schemas.openxmlformats.org/wordprocessingml/2006/main" xmlns:w14="http://schemas.microsoft.com/office/word/2010/wordml" xmlns:w15="http://schemas.microsoft.com/office/word/2012/wordml" xmlns:w16cid="http://schemas.microsoft.com/office/word/2016/wordml/cid" xmlns:w16se="http://schemas.microsoft.com/office/word/2015/wordml/symex" xmlns:wpg="http://schemas.microsoft.com/office/word/2010/wordprocessingGroup" xmlns:wpi="http://schemas.microsoft.com/office/word/2010/wordprocessingInk" xmlns:wne="http://schemas.microsoft.com/office/word/2006/wordml" xmlns:wps="http://schemas.microsoft.com/office/word/2010/wordprocessingShape" mc:Ignorable="w14 w15 w16se w16cid wp14">
   <w:abstractNum w:abstractNumId="0" w15:restartNumberingAfterBreak="0">
+    <w:nsid w:val="082C33DF"/>
+    <w:multiLevelType w:val="hybridMultilevel"/>
+    <w:tmpl w:val="517C70F6"/>
+    <w:lvl w:ilvl="0" w:tplc="0409000F">
+      <w:start w:val="1"/>
+      <w:numFmt w:val="decimal"/>
+      <w:lvlText w:val="%1."/>
+      <w:lvlJc w:val="left"/>
+      <w:pPr>
+        <w:ind w:left="720" w:hanging="360"/>
+      </w:pPr>
+      <w:rPr>
+        <w:rFonts w:hint="default"/>
+      </w:rPr>
+    </w:lvl>
+    <w:lvl w:ilvl="1" w:tplc="04090019" w:tentative="1">
+      <w:start w:val="1"/>
+      <w:numFmt w:val="lowerLetter"/>
+      <w:lvlText w:val="%2."/>
+      <w:lvlJc w:val="left"/>
+      <w:pPr>
+        <w:ind w:left="1440" w:hanging="360"/>
+      </w:pPr>
+    </w:lvl>
+    <w:lvl w:ilvl="2" w:tplc="0409001B" w:tentative="1">
+      <w:start w:val="1"/>
+      <w:numFmt w:val="lowerRoman"/>
+      <w:lvlText w:val="%3."/>
+      <w:lvlJc w:val="right"/>
+      <w:pPr>
+        <w:ind w:left="2160" w:hanging="180"/>
+      </w:pPr>
+    </w:lvl>
+    <w:lvl w:ilvl="3" w:tplc="0409000F" w:tentative="1">
+      <w:start w:val="1"/>
+      <w:numFmt w:val="decimal"/>
+      <w:lvlText w:val="%4."/>
+      <w:lvlJc w:val="left"/>
+      <w:pPr>
+        <w:ind w:left="2880" w:hanging="360"/>
+      </w:pPr>
+    </w:lvl>
+    <w:lvl w:ilvl="4" w:tplc="04090019" w:tentative="1">
+      <w:start w:val="1"/>
+      <w:numFmt w:val="lowerLetter"/>
+      <w:lvlText w:val="%5."/>
+      <w:lvlJc w:val="left"/>
+      <w:pPr>
+        <w:ind w:left="3600" w:hanging="360"/>
+      </w:pPr>
+    </w:lvl>
+    <w:lvl w:ilvl="5" w:tplc="0409001B" w:tentative="1">
+      <w:start w:val="1"/>
+      <w:numFmt w:val="lowerRoman"/>
+      <w:lvlText w:val="%6."/>
+      <w:lvlJc w:val="right"/>
+      <w:pPr>
+        <w:ind w:left="4320" w:hanging="180"/>
+      </w:pPr>
+    </w:lvl>
+    <w:lvl w:ilvl="6" w:tplc="0409000F" w:tentative="1">
+      <w:start w:val="1"/>
+      <w:numFmt w:val="decimal"/>
+      <w:lvlText w:val="%7."/>
+      <w:lvlJc w:val="left"/>
+      <w:pPr>
+        <w:ind w:left="5040" w:hanging="360"/>
+      </w:pPr>
+    </w:lvl>
+    <w:lvl w:ilvl="7" w:tplc="04090019" w:tentative="1">
+      <w:start w:val="1"/>
+      <w:numFmt w:val="lowerLetter"/>
+      <w:lvlText w:val="%8."/>
+      <w:lvlJc w:val="left"/>
+      <w:pPr>
+        <w:ind w:left="5760" w:hanging="360"/>
+      </w:pPr>
+    </w:lvl>
+    <w:lvl w:ilvl="8" w:tplc="0409001B" w:tentative="1">
+      <w:start w:val="1"/>
+      <w:numFmt w:val="lowerRoman"/>
+      <w:lvlText w:val="%9."/>
+      <w:lvlJc w:val="right"/>
+      <w:pPr>
+        <w:ind w:left="6480" w:hanging="180"/>
+      </w:pPr>
+    </w:lvl>
+  </w:abstractNum>
+  <w:abstractNum w:abstractNumId="1" w15:restartNumberingAfterBreak="0">
+    <w:nsid w:val="5B23057D"/>
+    <w:multiLevelType w:val="hybridMultilevel"/>
+    <w:tmpl w:val="441C6F92"/>
+    <w:lvl w:ilvl="0" w:tplc="0409000F">
+      <w:start w:val="1"/>
+      <w:numFmt w:val="decimal"/>
+      <w:lvlText w:val="%1."/>
+      <w:lvlJc w:val="left"/>
+      <w:pPr>
+        <w:ind w:left="360" w:hanging="360"/>
+      </w:pPr>
+      <w:rPr>
+        <w:rFonts w:hint="default"/>
+      </w:rPr>
+    </w:lvl>
+    <w:lvl w:ilvl="1" w:tplc="04090019" w:tentative="1">
+      <w:start w:val="1"/>
+      <w:numFmt w:val="lowerLetter"/>
+      <w:lvlText w:val="%2."/>
+      <w:lvlJc w:val="left"/>
+      <w:pPr>
+        <w:ind w:left="1080" w:hanging="360"/>
+      </w:pPr>
+    </w:lvl>
+    <w:lvl w:ilvl="2" w:tplc="0409001B" w:tentative="1">
+      <w:start w:val="1"/>
+      <w:numFmt w:val="lowerRoman"/>
+      <w:lvlText w:val="%3."/>
+      <w:lvlJc w:val="right"/>
+      <w:pPr>
+        <w:ind w:left="1800" w:hanging="180"/>
+      </w:pPr>
+    </w:lvl>
+    <w:lvl w:ilvl="3" w:tplc="0409000F" w:tentative="1">
+      <w:start w:val="1"/>
+      <w:numFmt w:val="decimal"/>
+      <w:lvlText w:val="%4."/>
+      <w:lvlJc w:val="left"/>
+      <w:pPr>
+        <w:ind w:left="2520" w:hanging="360"/>
+      </w:pPr>
+    </w:lvl>
+    <w:lvl w:ilvl="4" w:tplc="04090019" w:tentative="1">
+      <w:start w:val="1"/>
+      <w:numFmt w:val="lowerLetter"/>
+      <w:lvlText w:val="%5."/>
+      <w:lvlJc w:val="left"/>
+      <w:pPr>
+        <w:ind w:left="3240" w:hanging="360"/>
+      </w:pPr>
+    </w:lvl>
+    <w:lvl w:ilvl="5" w:tplc="0409001B" w:tentative="1">
+      <w:start w:val="1"/>
+      <w:numFmt w:val="lowerRoman"/>
+      <w:lvlText w:val="%6."/>
+      <w:lvlJc w:val="right"/>
+      <w:pPr>
+        <w:ind w:left="3960" w:hanging="180"/>
+      </w:pPr>
+    </w:lvl>
+    <w:lvl w:ilvl="6" w:tplc="0409000F" w:tentative="1">
+      <w:start w:val="1"/>
+      <w:numFmt w:val="decimal"/>
+      <w:lvlText w:val="%7."/>
+      <w:lvlJc w:val="left"/>
+      <w:pPr>
+        <w:ind w:left="4680" w:hanging="360"/>
+      </w:pPr>
+    </w:lvl>
+    <w:lvl w:ilvl="7" w:tplc="04090019" w:tentative="1">
+      <w:start w:val="1"/>
+      <w:numFmt w:val="lowerLetter"/>
+      <w:lvlText w:val="%8."/>
+      <w:lvlJc w:val="left"/>
+      <w:pPr>
+        <w:ind w:left="5400" w:hanging="360"/>
+      </w:pPr>
+    </w:lvl>
+    <w:lvl w:ilvl="8" w:tplc="0409001B" w:tentative="1">
+      <w:start w:val="1"/>
+      <w:numFmt w:val="lowerRoman"/>
+      <w:lvlText w:val="%9."/>
+      <w:lvlJc w:val="right"/>
+      <w:pPr>
+        <w:ind w:left="6120" w:hanging="180"/>
+      </w:pPr>
+    </w:lvl>
+  </w:abstractNum>
+  <w:abstractNum w:abstractNumId="2" w15:restartNumberingAfterBreak="0">
     <w:nsid w:val="793C33A2"/>
     <w:multiLevelType w:val="multilevel"/>
     <w:tmpl w:val="0409001F"/>
@@ -415,7 +1014,13 @@
     </w:lvl>
   </w:abstractNum>
   <w:num w:numId="1">
+    <w:abstractNumId w:val="2"/>
+  </w:num>
+  <w:num w:numId="2">
     <w:abstractNumId w:val="0"/>
+  </w:num>
+  <w:num w:numId="3">
+    <w:abstractNumId w:val="1"/>
   </w:num>
 </w:numbering>
 </file>
@@ -858,6 +1463,16 @@
       <w:lang w:bidi="ar-SA"/>
     </w:rPr>
   </w:style>
+  <w:style w:type="character" w:styleId="PlaceholderText">
+    <w:name w:val="Placeholder Text"/>
+    <w:basedOn w:val="DefaultParagraphFont"/>
+    <w:uiPriority w:val="99"/>
+    <w:semiHidden/>
+    <w:rsid w:val="000A5F02"/>
+    <w:rPr>
+      <w:color w:val="808080"/>
+    </w:rPr>
+  </w:style>
 </w:styles>
 </file>
 

</xml_diff>